<commit_message>
Incidente: Busqueda por nombre de empleado.
</commit_message>
<xml_diff>
--- a/Docs/revisiones/Revision del SAST 26112015.docx
+++ b/Docs/revisiones/Revision del SAST 26112015.docx
@@ -85,13 +85,6 @@
                     <a:prstGeom prst="rect">
                       <a:avLst/>
                     </a:prstGeom>
-                    <a:noFill/>
-                    <a:ln w="9525">
-                      <a:noFill/>
-                      <a:miter lim="800000"/>
-                      <a:headEnd/>
-                      <a:tailEnd/>
-                    </a:ln>
                   </pic:spPr>
                 </pic:pic>
               </a:graphicData>
@@ -191,14 +184,32 @@
         <w:jc w:val="both"/>
         <w:rPr>
           <w:rFonts w:ascii="Calibri" w:hAnsi="Calibri" w:eastAsia="Times New Roman" w:cs="Calibri"/>
-          <w:lang w:eastAsia="es-MX"/>
-        </w:rPr>
-      </w:pPr>
-      <w:r>
-        <w:rPr>
-          <w:rFonts w:eastAsia="Times New Roman" w:cs="Calibri"/>
-          <w:lang w:eastAsia="es-MX"/>
-        </w:rPr>
+          <w:b/>
+          <w:b/>
+          <w:bCs/>
+          <w:color w:val="6600FF"/>
+          <w:lang w:eastAsia="es-MX"/>
+        </w:rPr>
+      </w:pPr>
+      <w:r>
+        <w:rPr>
+          <w:rFonts w:eastAsia="Times New Roman" w:cs="Calibri"/>
+          <w:b/>
+          <w:bCs/>
+          <w:color w:val="6600FF"/>
+          <w:lang w:eastAsia="es-MX"/>
+        </w:rPr>
+        <w:t xml:space="preserve">? </w:t>
+      </w:r>
+      <w:r>
+        <w:rPr>
+          <w:rFonts w:eastAsia="Times New Roman" w:cs="Calibri"/>
+          <w:b/>
+          <w:bCs/>
+          <w:color w:val="6600FF"/>
+          <w:lang w:eastAsia="es-MX"/>
+        </w:rPr>
+        <w:t>podemos ver este caso juntos.</w:t>
       </w:r>
     </w:p>
     <w:p>
@@ -259,13 +270,6 @@
                     <a:prstGeom prst="rect">
                       <a:avLst/>
                     </a:prstGeom>
-                    <a:noFill/>
-                    <a:ln w="9525">
-                      <a:noFill/>
-                      <a:miter lim="800000"/>
-                      <a:headEnd/>
-                      <a:tailEnd/>
-                    </a:ln>
                   </pic:spPr>
                 </pic:pic>
               </a:graphicData>
@@ -388,13 +392,6 @@
                     <a:prstGeom prst="rect">
                       <a:avLst/>
                     </a:prstGeom>
-                    <a:noFill/>
-                    <a:ln w="9525">
-                      <a:noFill/>
-                      <a:miter lim="800000"/>
-                      <a:headEnd/>
-                      <a:tailEnd/>
-                    </a:ln>
                   </pic:spPr>
                 </pic:pic>
               </a:graphicData>
@@ -470,6 +467,11 @@
     <w:p>
       <w:pPr>
         <w:pStyle w:val="Normal"/>
+        <w:widowControl/>
+        <w:suppressAutoHyphens w:val="true"/>
+        <w:bidi w:val="0"/>
+        <w:spacing w:lineRule="auto" w:line="276" w:before="0" w:after="200"/>
+        <w:jc w:val="left"/>
         <w:rPr/>
       </w:pPr>
       <w:r>
@@ -495,7 +497,6 @@
     <w:rPrDefault>
       <w:rPr>
         <w:rFonts w:ascii="Calibri" w:hAnsi="Calibri" w:eastAsia="Calibri" w:cs="" w:asciiTheme="minorHAnsi" w:cstheme="minorBidi" w:eastAsiaTheme="minorHAnsi" w:hAnsiTheme="minorHAnsi"/>
-        <w:sz w:val="22"/>
         <w:szCs w:val="22"/>
         <w:lang w:val="es-MX" w:eastAsia="en-US" w:bidi="ar-SA"/>
       </w:rPr>
@@ -658,7 +659,7 @@
     </w:pPr>
     <w:rPr>
       <w:rFonts w:ascii="Calibri" w:hAnsi="Calibri" w:eastAsia="Calibri" w:cs="" w:asciiTheme="minorHAnsi" w:cstheme="minorBidi" w:eastAsiaTheme="minorHAnsi" w:hAnsiTheme="minorHAnsi"/>
-      <w:color w:val="auto"/>
+      <w:color w:val="00000A"/>
       <w:sz w:val="22"/>
       <w:szCs w:val="22"/>
       <w:lang w:val="es-MX" w:eastAsia="en-US" w:bidi="ar-SA"/>

</xml_diff>